<commit_message>
Add/update resource data for AquiferOpenStudyNotesBookIntros
</commit_message>
<xml_diff>
--- a/arb/docx/01.content.docx
+++ b/arb/docx/01.content.docx
@@ -32,19 +32,19 @@
     </w:p>
     <w:p>
       <w:pPr>
-        <w:pStyle w:val="Heading2"/>
         <w:bidi/>
       </w:pPr>
       <w:r>
         <w:rPr>
           <w:lang w:val="ar_AE" w:bidi="ar_AE"/>
         </w:rPr>
-        <w:t>License Information</w:t>
-      </w:r>
-      <w:r>
-        <w:rPr>
-          <w:lang w:val="ar_AE" w:bidi="ar_AE"/>
-        </w:rPr>
+      </w:r>
+      <w:r>
+        <w:rPr>
+          <w:b/>
+          <w:lang w:val="ar_AE" w:bidi="ar_AE"/>
+        </w:rPr>
+        <w:t>Aquifer Open Study Notes (Book Intros)</w:t>
       </w:r>
     </w:p>
     <w:p>
@@ -58,22 +58,9 @@
       </w:r>
       <w:r>
         <w:rPr>
-          <w:b/>
-          <w:lang w:val="ar_AE" w:bidi="ar_AE"/>
-        </w:rPr>
-        <w:t>ملاحظات الدراسة - مقدمات الكتب (تينديل)</w:t>
-      </w:r>
-      <w:r>
-        <w:rPr>
-          <w:lang w:val="ar_AE" w:bidi="ar_AE"/>
-        </w:rPr>
-        <w:t xml:space="preserve"> (Arabic) is based on</w:t>
-      </w:r>
-      <w:r>
-        <w:rPr>
-          <w:lang w:val="ar_AE" w:bidi="ar_AE"/>
-        </w:rPr>
-        <w:t xml:space="preserve">: </w:t>
+          <w:lang w:val="ar_AE" w:bidi="ar_AE"/>
+        </w:rPr>
+        <w:t xml:space="preserve">This work is an adaptation of </w:t>
       </w:r>
       <w:r>
         <w:rPr>
@@ -85,48 +72,19 @@
         <w:rPr>
           <w:lang w:val="ar_AE" w:bidi="ar_AE"/>
         </w:rPr>
-        <w:t xml:space="preserve">, </w:t>
-      </w:r>
-      <w:hyperlink r:id="rId13">
-        <w:r>
-          <w:rPr>
-            <w:lang w:val="ar_AE" w:bidi="ar_AE"/>
-          </w:rPr>
-          <w:rPr>
-            <w:color w:val="0000EE"/>
-            <w:u w:val="single"/>
-          </w:rPr>
-          <w:t>Tyndale House Publishers</w:t>
-        </w:r>
-      </w:hyperlink>
-      <w:r>
-        <w:rPr>
-          <w:lang w:val="ar_AE" w:bidi="ar_AE"/>
-        </w:rPr>
-        <w:t xml:space="preserve">, 2019, which is licensed under a </w:t>
-      </w:r>
-      <w:hyperlink r:id="rId14">
-        <w:r>
-          <w:rPr>
-            <w:lang w:val="ar_AE" w:bidi="ar_AE"/>
-          </w:rPr>
-          <w:rPr>
-            <w:color w:val="0000EE"/>
-            <w:u w:val="single"/>
-          </w:rPr>
-          <w:t>CC BY-SA 4.0 license</w:t>
-        </w:r>
-      </w:hyperlink>
-      <w:r>
-        <w:rPr>
-          <w:lang w:val="ar_AE" w:bidi="ar_AE"/>
-        </w:rPr>
-        <w:t>.</w:t>
-      </w:r>
-      <w:r>
-        <w:rPr>
-          <w:lang w:val="ar_AE" w:bidi="ar_AE"/>
-        </w:rPr>
+        <w:t xml:space="preserve"> © 2023 Tyndale House Publishers, licensed under the CC BY-SA 4.0 license. The adaptation, </w:t>
+      </w:r>
+      <w:r>
+        <w:rPr>
+          <w:lang w:val="ar_AE" w:bidi="ar_AE"/>
+        </w:rPr>
+        <w:t>Aquifer Open Study Notes</w:t>
+      </w:r>
+      <w:r>
+        <w:rPr>
+          <w:lang w:val="ar_AE" w:bidi="ar_AE"/>
+        </w:rPr>
+        <w:t>, was created by Mission Mutual and is also licensed under CC BY-SA 4.0.</w:t>
       </w:r>
     </w:p>
     <w:p>
@@ -142,7 +100,7 @@
         <w:rPr>
           <w:lang w:val="ar_AE" w:bidi="ar_AE"/>
         </w:rPr>
-        <w:t>This PDF version is provided under the same license.</w:t>
+        <w:t>This resource has been adapted into multiple languages, including English, Tok Pisin, Arabic (عربي), French (Français), Hindi (हिंदी), Indonesian (Bahasa Indonesia), Portuguese (Português), Russian (Русский), Spanish (Español), Swahili (Kiswahili), and Simplified Chinese (简体中文).</w:t>
       </w:r>
       <w:r>
         <w:rPr>

</xml_diff>